<commit_message>
Filling out rubric and readme about what I learned
</commit_message>
<xml_diff>
--- a/Project 1 Rubric Thomas Lund.docx
+++ b/Project 1 Rubric Thomas Lund.docx
@@ -141,6 +141,9 @@
             <w:pPr>
               <w:jc w:val="center"/>
             </w:pPr>
+            <w:r>
+              <w:t>1</w:t>
+            </w:r>
           </w:p>
         </w:tc>
       </w:tr>
@@ -176,6 +179,9 @@
             <w:pPr>
               <w:jc w:val="center"/>
             </w:pPr>
+            <w:r>
+              <w:t>1</w:t>
+            </w:r>
           </w:p>
         </w:tc>
       </w:tr>
@@ -252,6 +258,9 @@
             <w:pPr>
               <w:jc w:val="center"/>
             </w:pPr>
+            <w:r>
+              <w:t>2</w:t>
+            </w:r>
           </w:p>
         </w:tc>
       </w:tr>
@@ -294,6 +303,9 @@
             <w:pPr>
               <w:jc w:val="center"/>
             </w:pPr>
+            <w:r>
+              <w:t>2</w:t>
+            </w:r>
           </w:p>
         </w:tc>
       </w:tr>
@@ -336,6 +348,9 @@
             <w:pPr>
               <w:jc w:val="center"/>
             </w:pPr>
+            <w:r>
+              <w:t>2</w:t>
+            </w:r>
           </w:p>
         </w:tc>
       </w:tr>
@@ -378,6 +393,9 @@
             <w:pPr>
               <w:jc w:val="center"/>
             </w:pPr>
+            <w:r>
+              <w:t>2</w:t>
+            </w:r>
           </w:p>
         </w:tc>
       </w:tr>
@@ -420,6 +438,9 @@
             <w:pPr>
               <w:jc w:val="center"/>
             </w:pPr>
+            <w:r>
+              <w:t>2</w:t>
+            </w:r>
           </w:p>
         </w:tc>
       </w:tr>
@@ -462,6 +483,9 @@
             <w:pPr>
               <w:jc w:val="center"/>
             </w:pPr>
+            <w:r>
+              <w:t>2</w:t>
+            </w:r>
           </w:p>
         </w:tc>
       </w:tr>
@@ -504,6 +528,9 @@
             <w:pPr>
               <w:jc w:val="center"/>
             </w:pPr>
+            <w:r>
+              <w:t>2</w:t>
+            </w:r>
           </w:p>
         </w:tc>
       </w:tr>
@@ -546,6 +573,9 @@
             <w:pPr>
               <w:jc w:val="center"/>
             </w:pPr>
+            <w:r>
+              <w:t>2</w:t>
+            </w:r>
           </w:p>
         </w:tc>
       </w:tr>
@@ -588,6 +618,9 @@
             <w:pPr>
               <w:jc w:val="center"/>
             </w:pPr>
+            <w:r>
+              <w:t>2</w:t>
+            </w:r>
           </w:p>
         </w:tc>
       </w:tr>
@@ -630,6 +663,9 @@
             <w:pPr>
               <w:jc w:val="center"/>
             </w:pPr>
+            <w:r>
+              <w:t>2</w:t>
+            </w:r>
           </w:p>
         </w:tc>
       </w:tr>
@@ -680,6 +716,9 @@
             <w:pPr>
               <w:jc w:val="center"/>
             </w:pPr>
+            <w:r>
+              <w:t>2</w:t>
+            </w:r>
           </w:p>
         </w:tc>
       </w:tr>
@@ -747,6 +786,9 @@
               <w:keepNext/>
               <w:jc w:val="center"/>
             </w:pPr>
+            <w:r>
+              <w:t>3</w:t>
+            </w:r>
           </w:p>
         </w:tc>
       </w:tr>
@@ -792,6 +834,9 @@
               <w:keepNext/>
               <w:jc w:val="center"/>
             </w:pPr>
+            <w:r>
+              <w:t>3</w:t>
+            </w:r>
           </w:p>
         </w:tc>
       </w:tr>
@@ -994,6 +1039,9 @@
             <w:pPr>
               <w:jc w:val="center"/>
             </w:pPr>
+            <w:r>
+              <w:t>30</w:t>
+            </w:r>
           </w:p>
         </w:tc>
       </w:tr>

</xml_diff>